<commit_message>
every feature is here. We are the feature
</commit_message>
<xml_diff>
--- a/docReader/oktovrios-2022.docx
+++ b/docReader/oktovrios-2022.docx
@@ -14527,8 +14527,8 @@
         <w:gridCol w:w="1859"/>
         <w:gridCol w:w="1558"/>
         <w:gridCol w:w="1703"/>
-        <w:gridCol w:w="1683"/>
-        <w:gridCol w:w="1706"/>
+        <w:gridCol w:w="2209"/>
+        <w:gridCol w:w="1180"/>
         <w:gridCol w:w="1701"/>
         <w:gridCol w:w="2278"/>
       </w:tblGrid>
@@ -14726,7 +14726,7 @@
         </w:tc>
         <w:tc>
           <w:tcPr>
-            <w:tcW w:w="1683" w:type="dxa"/>
+            <w:tcW w:w="2209" w:type="dxa"/>
             <w:tcBorders>
               <w:top w:val="double" w:sz="12" w:space="0" w:color="000000"/>
               <w:left w:val="single" w:sz="6" w:space="0" w:color="000000"/>
@@ -14766,7 +14766,7 @@
         </w:tc>
         <w:tc>
           <w:tcPr>
-            <w:tcW w:w="1706" w:type="dxa"/>
+            <w:tcW w:w="1180" w:type="dxa"/>
             <w:tcBorders>
               <w:top w:val="double" w:sz="12" w:space="0" w:color="000000"/>
               <w:left w:val="single" w:sz="6" w:space="0" w:color="000000"/>
@@ -16327,7 +16327,7 @@
         </w:tc>
         <w:tc>
           <w:tcPr>
-            <w:tcW w:w="1683" w:type="dxa"/>
+            <w:tcW w:w="2209" w:type="dxa"/>
             <w:tcBorders>
               <w:top w:val="single" w:sz="6" w:space="0" w:color="000000"/>
               <w:left w:val="single" w:sz="6" w:space="0" w:color="000000"/>
@@ -16602,7 +16602,7 @@
         </w:tc>
         <w:tc>
           <w:tcPr>
-            <w:tcW w:w="1706" w:type="dxa"/>
+            <w:tcW w:w="1180" w:type="dxa"/>
             <w:tcBorders>
               <w:top w:val="single" w:sz="6" w:space="0" w:color="000000"/>
               <w:left w:val="single" w:sz="6" w:space="0" w:color="000000"/>
@@ -18754,7 +18754,7 @@
         </w:tc>
         <w:tc>
           <w:tcPr>
-            <w:tcW w:w="1683" w:type="dxa"/>
+            <w:tcW w:w="2209" w:type="dxa"/>
             <w:tcBorders>
               <w:left w:val="single" w:sz="6" w:space="0" w:color="000000"/>
               <w:bottom w:val="double" w:sz="12" w:space="0" w:color="000000"/>
@@ -18959,7 +18959,7 @@
         </w:tc>
         <w:tc>
           <w:tcPr>
-            <w:tcW w:w="1706" w:type="dxa"/>
+            <w:tcW w:w="1180" w:type="dxa"/>
             <w:tcBorders>
               <w:left w:val="single" w:sz="6" w:space="0" w:color="000000"/>
               <w:bottom w:val="double" w:sz="12" w:space="0" w:color="000000"/>

</xml_diff>